<commit_message>
Added GIFs of ROOTS gameplay and different code implementations
</commit_message>
<xml_diff>
--- a/Showreel/Showreel Prep/Planning/Edit Decision Template.docx
+++ b/Showreel/Showreel Prep/Planning/Edit Decision Template.docx
@@ -26,10 +26,10 @@
         <w:tblLook w:val="0000" w:firstRow="0" w:lastRow="0" w:firstColumn="0" w:lastColumn="0" w:noHBand="0" w:noVBand="0"/>
       </w:tblPr>
       <w:tblGrid>
-        <w:gridCol w:w="2744"/>
+        <w:gridCol w:w="6247"/>
         <w:gridCol w:w="1818"/>
-        <w:gridCol w:w="1984"/>
-        <w:gridCol w:w="6883"/>
+        <w:gridCol w:w="1844"/>
+        <w:gridCol w:w="3959"/>
       </w:tblGrid>
       <w:tr>
         <w:trPr>
@@ -419,8 +419,34 @@
                 <w:rFonts w:ascii="Arial" w:hAnsi="Arial" w:cs="Arial"/>
               </w:rPr>
             </w:pPr>
-            <w:bookmarkStart w:id="0" w:name="_GoBack"/>
-            <w:bookmarkEnd w:id="0"/>
+            <w:r>
+              <w:rPr>
+                <w:rFonts w:ascii="Arial" w:hAnsi="Arial" w:cs="Arial"/>
+              </w:rPr>
+              <w:t>U:\ShowreelMaterials\Showreel\Showreel Prep\Editing\Raw\Groups\</w:t>
+            </w:r>
+            <w:proofErr w:type="spellStart"/>
+            <w:r>
+              <w:rPr>
+                <w:rFonts w:ascii="Arial" w:hAnsi="Arial" w:cs="Arial"/>
+              </w:rPr>
+              <w:t>CodeCaptures</w:t>
+            </w:r>
+            <w:proofErr w:type="spellEnd"/>
+            <w:r>
+              <w:rPr>
+                <w:rFonts w:ascii="Arial" w:hAnsi="Arial" w:cs="Arial"/>
+              </w:rPr>
+              <w:t>\</w:t>
+            </w:r>
+            <w:proofErr w:type="spellStart"/>
+            <w:r>
+              <w:rPr>
+                <w:rFonts w:ascii="Arial" w:hAnsi="Arial" w:cs="Arial"/>
+              </w:rPr>
+              <w:t>AIFollowCode</w:t>
+            </w:r>
+            <w:proofErr w:type="spellEnd"/>
           </w:p>
         </w:tc>
         <w:tc>
@@ -518,6 +544,35 @@
                 <w:rFonts w:ascii="Arial" w:hAnsi="Arial" w:cs="Arial"/>
               </w:rPr>
             </w:pPr>
+            <w:r>
+              <w:rPr>
+                <w:rFonts w:ascii="Arial" w:hAnsi="Arial" w:cs="Arial"/>
+              </w:rPr>
+              <w:lastRenderedPageBreak/>
+              <w:t>U:\ShowreelMaterials\Showreel\Showreel Prep\Editing\Raw\Groups\</w:t>
+            </w:r>
+            <w:proofErr w:type="spellStart"/>
+            <w:r>
+              <w:rPr>
+                <w:rFonts w:ascii="Arial" w:hAnsi="Arial" w:cs="Arial"/>
+              </w:rPr>
+              <w:t>CodeCaptures</w:t>
+            </w:r>
+            <w:proofErr w:type="spellEnd"/>
+            <w:r>
+              <w:rPr>
+                <w:rFonts w:ascii="Arial" w:hAnsi="Arial" w:cs="Arial"/>
+              </w:rPr>
+              <w:t>\</w:t>
+            </w:r>
+            <w:proofErr w:type="spellStart"/>
+            <w:r>
+              <w:rPr>
+                <w:rFonts w:ascii="Arial" w:hAnsi="Arial" w:cs="Arial"/>
+              </w:rPr>
+              <w:t>AudioManagerCode</w:t>
+            </w:r>
+            <w:proofErr w:type="spellEnd"/>
           </w:p>
         </w:tc>
         <w:tc>
@@ -579,6 +634,34 @@
                 <w:rFonts w:ascii="Arial" w:hAnsi="Arial" w:cs="Arial"/>
               </w:rPr>
             </w:pPr>
+            <w:r>
+              <w:rPr>
+                <w:rFonts w:ascii="Arial" w:hAnsi="Arial" w:cs="Arial"/>
+              </w:rPr>
+              <w:t>U:\ShowreelMaterials\Showreel\Showreel Prep\Editing\Raw\Groups\</w:t>
+            </w:r>
+            <w:proofErr w:type="spellStart"/>
+            <w:r>
+              <w:rPr>
+                <w:rFonts w:ascii="Arial" w:hAnsi="Arial" w:cs="Arial"/>
+              </w:rPr>
+              <w:t>CodeCaptures</w:t>
+            </w:r>
+            <w:proofErr w:type="spellEnd"/>
+            <w:r>
+              <w:rPr>
+                <w:rFonts w:ascii="Arial" w:hAnsi="Arial" w:cs="Arial"/>
+              </w:rPr>
+              <w:t>\</w:t>
+            </w:r>
+            <w:proofErr w:type="spellStart"/>
+            <w:r>
+              <w:rPr>
+                <w:rFonts w:ascii="Arial" w:hAnsi="Arial" w:cs="Arial"/>
+              </w:rPr>
+              <w:t>CameraFollowCode</w:t>
+            </w:r>
+            <w:proofErr w:type="spellEnd"/>
           </w:p>
         </w:tc>
         <w:tc>
@@ -640,6 +723,37 @@
                 <w:rFonts w:ascii="Arial" w:hAnsi="Arial" w:cs="Arial"/>
               </w:rPr>
             </w:pPr>
+            <w:r>
+              <w:rPr>
+                <w:rFonts w:ascii="Arial" w:hAnsi="Arial" w:cs="Arial"/>
+              </w:rPr>
+              <w:lastRenderedPageBreak/>
+              <w:t>U:\ShowreelMaterials\Showreel\Showreel Prep\Editing\Raw\Groups\</w:t>
+            </w:r>
+            <w:proofErr w:type="spellStart"/>
+            <w:r>
+              <w:rPr>
+                <w:rFonts w:ascii="Arial" w:hAnsi="Arial" w:cs="Arial"/>
+              </w:rPr>
+              <w:t>CodeCaptures</w:t>
+            </w:r>
+            <w:proofErr w:type="spellEnd"/>
+            <w:r>
+              <w:rPr>
+                <w:rFonts w:ascii="Arial" w:hAnsi="Arial" w:cs="Arial"/>
+              </w:rPr>
+              <w:t>\</w:t>
+            </w:r>
+            <w:proofErr w:type="spellStart"/>
+            <w:r>
+              <w:rPr>
+                <w:rFonts w:ascii="Arial" w:hAnsi="Arial" w:cs="Arial"/>
+              </w:rPr>
+              <w:t>TestingCode</w:t>
+            </w:r>
+            <w:bookmarkStart w:id="0" w:name="_GoBack"/>
+            <w:bookmarkEnd w:id="0"/>
+            <w:proofErr w:type="spellEnd"/>
           </w:p>
         </w:tc>
         <w:tc>
@@ -2236,7 +2350,7 @@
     <w:lsdException w:name="Table Web 2" w:semiHidden="1" w:unhideWhenUsed="1"/>
     <w:lsdException w:name="Table Web 3" w:semiHidden="1" w:unhideWhenUsed="1"/>
     <w:lsdException w:name="Balloon Text" w:semiHidden="1" w:unhideWhenUsed="1"/>
-    <w:lsdException w:name="Table Grid" w:semiHidden="1" w:uiPriority="59" w:unhideWhenUsed="1"/>
+    <w:lsdException w:name="Table Grid" w:uiPriority="59"/>
     <w:lsdException w:name="Table Theme" w:semiHidden="1" w:unhideWhenUsed="1"/>
     <w:lsdException w:name="Placeholder Text" w:semiHidden="1"/>
     <w:lsdException w:name="No Spacing" w:uiPriority="1" w:qFormat="1"/>

</xml_diff>

<commit_message>
Cleared out edit decision template
</commit_message>
<xml_diff>
--- a/Showreel/Showreel Prep/Planning/Edit Decision Template.docx
+++ b/Showreel/Showreel Prep/Planning/Edit Decision Template.docx
@@ -26,10 +26,10 @@
         <w:tblLook w:val="0000" w:firstRow="0" w:lastRow="0" w:firstColumn="0" w:lastColumn="0" w:noHBand="0" w:noVBand="0"/>
       </w:tblPr>
       <w:tblGrid>
-        <w:gridCol w:w="6247"/>
+        <w:gridCol w:w="2744"/>
         <w:gridCol w:w="1818"/>
-        <w:gridCol w:w="1844"/>
-        <w:gridCol w:w="3959"/>
+        <w:gridCol w:w="1984"/>
+        <w:gridCol w:w="6883"/>
       </w:tblGrid>
       <w:tr>
         <w:trPr>
@@ -419,34 +419,6 @@
                 <w:rFonts w:ascii="Arial" w:hAnsi="Arial" w:cs="Arial"/>
               </w:rPr>
             </w:pPr>
-            <w:r>
-              <w:rPr>
-                <w:rFonts w:ascii="Arial" w:hAnsi="Arial" w:cs="Arial"/>
-              </w:rPr>
-              <w:t>U:\ShowreelMaterials\Showreel\Showreel Prep\Editing\Raw\Groups\</w:t>
-            </w:r>
-            <w:proofErr w:type="spellStart"/>
-            <w:r>
-              <w:rPr>
-                <w:rFonts w:ascii="Arial" w:hAnsi="Arial" w:cs="Arial"/>
-              </w:rPr>
-              <w:t>CodeCaptures</w:t>
-            </w:r>
-            <w:proofErr w:type="spellEnd"/>
-            <w:r>
-              <w:rPr>
-                <w:rFonts w:ascii="Arial" w:hAnsi="Arial" w:cs="Arial"/>
-              </w:rPr>
-              <w:t>\</w:t>
-            </w:r>
-            <w:proofErr w:type="spellStart"/>
-            <w:r>
-              <w:rPr>
-                <w:rFonts w:ascii="Arial" w:hAnsi="Arial" w:cs="Arial"/>
-              </w:rPr>
-              <w:t>AIFollowCode</w:t>
-            </w:r>
-            <w:proofErr w:type="spellEnd"/>
           </w:p>
         </w:tc>
         <w:tc>
@@ -544,35 +516,6 @@
                 <w:rFonts w:ascii="Arial" w:hAnsi="Arial" w:cs="Arial"/>
               </w:rPr>
             </w:pPr>
-            <w:r>
-              <w:rPr>
-                <w:rFonts w:ascii="Arial" w:hAnsi="Arial" w:cs="Arial"/>
-              </w:rPr>
-              <w:lastRenderedPageBreak/>
-              <w:t>U:\ShowreelMaterials\Showreel\Showreel Prep\Editing\Raw\Groups\</w:t>
-            </w:r>
-            <w:proofErr w:type="spellStart"/>
-            <w:r>
-              <w:rPr>
-                <w:rFonts w:ascii="Arial" w:hAnsi="Arial" w:cs="Arial"/>
-              </w:rPr>
-              <w:t>CodeCaptures</w:t>
-            </w:r>
-            <w:proofErr w:type="spellEnd"/>
-            <w:r>
-              <w:rPr>
-                <w:rFonts w:ascii="Arial" w:hAnsi="Arial" w:cs="Arial"/>
-              </w:rPr>
-              <w:t>\</w:t>
-            </w:r>
-            <w:proofErr w:type="spellStart"/>
-            <w:r>
-              <w:rPr>
-                <w:rFonts w:ascii="Arial" w:hAnsi="Arial" w:cs="Arial"/>
-              </w:rPr>
-              <w:t>AudioManagerCode</w:t>
-            </w:r>
-            <w:proofErr w:type="spellEnd"/>
           </w:p>
         </w:tc>
         <w:tc>
@@ -634,34 +577,6 @@
                 <w:rFonts w:ascii="Arial" w:hAnsi="Arial" w:cs="Arial"/>
               </w:rPr>
             </w:pPr>
-            <w:r>
-              <w:rPr>
-                <w:rFonts w:ascii="Arial" w:hAnsi="Arial" w:cs="Arial"/>
-              </w:rPr>
-              <w:t>U:\ShowreelMaterials\Showreel\Showreel Prep\Editing\Raw\Groups\</w:t>
-            </w:r>
-            <w:proofErr w:type="spellStart"/>
-            <w:r>
-              <w:rPr>
-                <w:rFonts w:ascii="Arial" w:hAnsi="Arial" w:cs="Arial"/>
-              </w:rPr>
-              <w:t>CodeCaptures</w:t>
-            </w:r>
-            <w:proofErr w:type="spellEnd"/>
-            <w:r>
-              <w:rPr>
-                <w:rFonts w:ascii="Arial" w:hAnsi="Arial" w:cs="Arial"/>
-              </w:rPr>
-              <w:t>\</w:t>
-            </w:r>
-            <w:proofErr w:type="spellStart"/>
-            <w:r>
-              <w:rPr>
-                <w:rFonts w:ascii="Arial" w:hAnsi="Arial" w:cs="Arial"/>
-              </w:rPr>
-              <w:t>CameraFollowCode</w:t>
-            </w:r>
-            <w:proofErr w:type="spellEnd"/>
           </w:p>
         </w:tc>
         <w:tc>
@@ -723,37 +638,6 @@
                 <w:rFonts w:ascii="Arial" w:hAnsi="Arial" w:cs="Arial"/>
               </w:rPr>
             </w:pPr>
-            <w:r>
-              <w:rPr>
-                <w:rFonts w:ascii="Arial" w:hAnsi="Arial" w:cs="Arial"/>
-              </w:rPr>
-              <w:lastRenderedPageBreak/>
-              <w:t>U:\ShowreelMaterials\Showreel\Showreel Prep\Editing\Raw\Groups\</w:t>
-            </w:r>
-            <w:proofErr w:type="spellStart"/>
-            <w:r>
-              <w:rPr>
-                <w:rFonts w:ascii="Arial" w:hAnsi="Arial" w:cs="Arial"/>
-              </w:rPr>
-              <w:t>CodeCaptures</w:t>
-            </w:r>
-            <w:proofErr w:type="spellEnd"/>
-            <w:r>
-              <w:rPr>
-                <w:rFonts w:ascii="Arial" w:hAnsi="Arial" w:cs="Arial"/>
-              </w:rPr>
-              <w:t>\</w:t>
-            </w:r>
-            <w:proofErr w:type="spellStart"/>
-            <w:r>
-              <w:rPr>
-                <w:rFonts w:ascii="Arial" w:hAnsi="Arial" w:cs="Arial"/>
-              </w:rPr>
-              <w:t>TestingCode</w:t>
-            </w:r>
-            <w:bookmarkStart w:id="0" w:name="_GoBack"/>
-            <w:bookmarkEnd w:id="0"/>
-            <w:proofErr w:type="spellEnd"/>
           </w:p>
         </w:tc>
         <w:tc>
@@ -815,6 +699,8 @@
                 <w:rFonts w:ascii="Arial" w:hAnsi="Arial" w:cs="Arial"/>
               </w:rPr>
             </w:pPr>
+            <w:bookmarkStart w:id="0" w:name="_GoBack"/>
+            <w:bookmarkEnd w:id="0"/>
           </w:p>
         </w:tc>
         <w:tc>

</xml_diff>

<commit_message>
Added a flow plan and started edit document
</commit_message>
<xml_diff>
--- a/Showreel/Showreel Prep/Planning/Edit Decision Template.docx
+++ b/Showreel/Showreel Prep/Planning/Edit Decision Template.docx
@@ -437,6 +437,12 @@
                 <w:rFonts w:ascii="Arial" w:hAnsi="Arial" w:cs="Arial"/>
               </w:rPr>
             </w:pPr>
+            <w:r>
+              <w:rPr>
+                <w:rFonts w:ascii="Arial" w:hAnsi="Arial" w:cs="Arial"/>
+              </w:rPr>
+              <w:t>00:00:10:00</w:t>
+            </w:r>
           </w:p>
         </w:tc>
         <w:tc>
@@ -455,6 +461,12 @@
                 <w:rFonts w:ascii="Arial" w:hAnsi="Arial" w:cs="Arial"/>
               </w:rPr>
             </w:pPr>
+            <w:r>
+              <w:rPr>
+                <w:rFonts w:ascii="Arial" w:hAnsi="Arial" w:cs="Arial"/>
+              </w:rPr>
+              <w:t>00:00:20</w:t>
+            </w:r>
           </w:p>
         </w:tc>
         <w:tc>
@@ -473,6 +485,8 @@
                 <w:rFonts w:ascii="Arial" w:hAnsi="Arial" w:cs="Arial"/>
               </w:rPr>
             </w:pPr>
+            <w:bookmarkStart w:id="0" w:name="_GoBack"/>
+            <w:bookmarkEnd w:id="0"/>
           </w:p>
           <w:p>
             <w:pPr>
@@ -699,8 +713,6 @@
                 <w:rFonts w:ascii="Arial" w:hAnsi="Arial" w:cs="Arial"/>
               </w:rPr>
             </w:pPr>
-            <w:bookmarkStart w:id="0" w:name="_GoBack"/>
-            <w:bookmarkEnd w:id="0"/>
           </w:p>
         </w:tc>
         <w:tc>

</xml_diff>